<commit_message>
Dokumentteihin lisätty järjestelmän rakenne..
</commit_message>
<xml_diff>
--- a/doc/dokumentaatio.docx
+++ b/doc/dokumentaatio.docx
@@ -335,14 +335,24 @@
         </w:rPr>
         <w:t xml:space="preserve">Käyttäjänimi: </w:t>
       </w:r>
-      <w:r>
-        <w:rPr>
-          <w:rFonts w:ascii="Liberation Mono" w:eastAsia="Liberation Mono" w:hAnsi="Liberation Mono" w:cs="Liberation Mono"/>
-          <w:b/>
-          <w:color w:val="00000A"/>
-        </w:rPr>
-        <w:t>Timo</w:t>
-      </w:r>
+      <w:proofErr w:type="spellStart"/>
+      <w:r>
+        <w:rPr>
+          <w:rFonts w:ascii="Liberation Mono" w:eastAsia="Liberation Mono" w:hAnsi="Liberation Mono" w:cs="Liberation Mono"/>
+          <w:b/>
+          <w:color w:val="00000A"/>
+        </w:rPr>
+        <w:t>t</w:t>
+      </w:r>
+      <w:r>
+        <w:rPr>
+          <w:rFonts w:ascii="Liberation Mono" w:eastAsia="Liberation Mono" w:hAnsi="Liberation Mono" w:cs="Liberation Mono"/>
+          <w:b/>
+          <w:color w:val="00000A"/>
+        </w:rPr>
+        <w:t>imo</w:t>
+      </w:r>
+      <w:proofErr w:type="spellEnd"/>
     </w:p>
     <w:p>
       <w:pPr>
@@ -365,41 +375,50 @@
           <w:b/>
           <w:color w:val="00000A"/>
         </w:rPr>
-        <w:t xml:space="preserve"> Raipe</w:t>
-      </w:r>
-    </w:p>
-    <w:p>
-      <w:pPr>
-        <w:spacing w:after="0" w:line="240" w:lineRule="auto"/>
-        <w:rPr>
-          <w:rFonts w:ascii="Liberation Mono" w:eastAsia="Liberation Mono" w:hAnsi="Liberation Mono" w:cs="Liberation Mono"/>
-          <w:color w:val="00000A"/>
-        </w:rPr>
-      </w:pPr>
-    </w:p>
-    <w:p>
-      <w:pPr>
-        <w:spacing w:after="0" w:line="240" w:lineRule="auto"/>
-        <w:rPr>
-          <w:rFonts w:ascii="Liberation Mono" w:eastAsia="Liberation Mono" w:hAnsi="Liberation Mono" w:cs="Liberation Mono"/>
-          <w:color w:val="00000A"/>
-        </w:rPr>
-      </w:pPr>
-      <w:r>
-        <w:rPr>
-          <w:rFonts w:ascii="Liberation Mono" w:eastAsia="Liberation Mono" w:hAnsi="Liberation Mono" w:cs="Liberation Mono"/>
-          <w:color w:val="00000A"/>
-        </w:rPr>
-        <w:t>Kursseja voi lisätä, muokata ja poistaa kirjauduttua järjestelmään.</w:t>
-      </w:r>
-      <w:bookmarkStart w:id="0" w:name="_GoBack"/>
-      <w:bookmarkEnd w:id="0"/>
-      <w:r>
-        <w:rPr>
-          <w:rFonts w:ascii="Liberation Mono" w:eastAsia="Liberation Mono" w:hAnsi="Liberation Mono" w:cs="Liberation Mono"/>
-          <w:color w:val="00000A"/>
-        </w:rPr>
         <w:t xml:space="preserve"> </w:t>
+      </w:r>
+      <w:proofErr w:type="spellStart"/>
+      <w:r>
+        <w:rPr>
+          <w:rFonts w:ascii="Liberation Mono" w:eastAsia="Liberation Mono" w:hAnsi="Liberation Mono" w:cs="Liberation Mono"/>
+          <w:b/>
+          <w:color w:val="00000A"/>
+        </w:rPr>
+        <w:t>r</w:t>
+      </w:r>
+      <w:r>
+        <w:rPr>
+          <w:rFonts w:ascii="Liberation Mono" w:eastAsia="Liberation Mono" w:hAnsi="Liberation Mono" w:cs="Liberation Mono"/>
+          <w:b/>
+          <w:color w:val="00000A"/>
+        </w:rPr>
+        <w:t>aipe</w:t>
+      </w:r>
+      <w:proofErr w:type="spellEnd"/>
+    </w:p>
+    <w:p>
+      <w:pPr>
+        <w:spacing w:after="0" w:line="240" w:lineRule="auto"/>
+        <w:rPr>
+          <w:rFonts w:ascii="Liberation Mono" w:eastAsia="Liberation Mono" w:hAnsi="Liberation Mono" w:cs="Liberation Mono"/>
+          <w:color w:val="00000A"/>
+        </w:rPr>
+      </w:pPr>
+    </w:p>
+    <w:p>
+      <w:pPr>
+        <w:spacing w:after="0" w:line="240" w:lineRule="auto"/>
+        <w:rPr>
+          <w:rFonts w:ascii="Liberation Mono" w:eastAsia="Liberation Mono" w:hAnsi="Liberation Mono" w:cs="Liberation Mono"/>
+          <w:color w:val="00000A"/>
+        </w:rPr>
+      </w:pPr>
+      <w:r>
+        <w:rPr>
+          <w:rFonts w:ascii="Liberation Mono" w:eastAsia="Liberation Mono" w:hAnsi="Liberation Mono" w:cs="Liberation Mono"/>
+          <w:color w:val="00000A"/>
+        </w:rPr>
+        <w:t xml:space="preserve">Kursseja voi lisätä, muokata ja poistaa kirjauduttua järjestelmään. </w:t>
       </w:r>
     </w:p>
     <w:p>
@@ -1199,7 +1218,7 @@
           <v:rect id="rectole0000000000" o:spid="_x0000_i1025" style="width:6in;height:352.5pt" o:ole="" o:preferrelative="t" stroked="f">
             <v:imagedata r:id="rId6" o:title=""/>
           </v:rect>
-          <o:OLEObject Type="Embed" ProgID="StaticMetafile" ShapeID="rectole0000000000" DrawAspect="Content" ObjectID="_1553020975" r:id="rId7"/>
+          <o:OLEObject Type="Embed" ProgID="StaticMetafile" ShapeID="rectole0000000000" DrawAspect="Content" ObjectID="_1554215982" r:id="rId7"/>
         </w:object>
       </w:r>
     </w:p>
@@ -2420,13 +2439,396 @@
     </w:p>
     <w:p>
       <w:pPr>
-        <w:spacing w:after="0" w:line="240" w:lineRule="auto"/>
         <w:rPr>
           <w:rFonts w:ascii="Liberation Mono" w:eastAsia="Liberation Mono" w:hAnsi="Liberation Mono" w:cs="Liberation Mono"/>
           <w:color w:val="00000A"/>
           <w:sz w:val="18"/>
         </w:rPr>
       </w:pPr>
+      <w:r>
+        <w:rPr>
+          <w:rFonts w:ascii="Liberation Mono" w:eastAsia="Liberation Mono" w:hAnsi="Liberation Mono" w:cs="Liberation Mono"/>
+          <w:color w:val="00000A"/>
+          <w:sz w:val="18"/>
+        </w:rPr>
+        <w:br w:type="page"/>
+      </w:r>
+    </w:p>
+    <w:p>
+      <w:pPr>
+        <w:spacing w:after="0" w:line="240" w:lineRule="auto"/>
+        <w:rPr>
+          <w:rFonts w:ascii="Liberation Mono" w:eastAsia="Liberation Mono" w:hAnsi="Liberation Mono" w:cs="Liberation Mono"/>
+          <w:b/>
+          <w:color w:val="00000A"/>
+          <w:sz w:val="28"/>
+        </w:rPr>
+      </w:pPr>
+      <w:r>
+        <w:rPr>
+          <w:rFonts w:ascii="Liberation Mono" w:eastAsia="Liberation Mono" w:hAnsi="Liberation Mono" w:cs="Liberation Mono"/>
+          <w:b/>
+          <w:color w:val="00000A"/>
+          <w:sz w:val="28"/>
+        </w:rPr>
+        <w:lastRenderedPageBreak/>
+        <w:t>Järjestelmän yleisrakenne</w:t>
+      </w:r>
+    </w:p>
+    <w:p>
+      <w:pPr>
+        <w:spacing w:after="0" w:line="240" w:lineRule="auto"/>
+        <w:rPr>
+          <w:rFonts w:ascii="Liberation Mono" w:eastAsia="Liberation Mono" w:hAnsi="Liberation Mono" w:cs="Liberation Mono"/>
+          <w:b/>
+          <w:color w:val="00000A"/>
+          <w:sz w:val="28"/>
+        </w:rPr>
+      </w:pPr>
+    </w:p>
+    <w:p>
+      <w:pPr>
+        <w:spacing w:after="0" w:line="240" w:lineRule="auto"/>
+        <w:rPr>
+          <w:rFonts w:ascii="Liberation Mono" w:eastAsia="Liberation Mono" w:hAnsi="Liberation Mono" w:cs="Liberation Mono"/>
+          <w:color w:val="00000A"/>
+        </w:rPr>
+      </w:pPr>
+      <w:r>
+        <w:rPr>
+          <w:rFonts w:ascii="Liberation Mono" w:eastAsia="Liberation Mono" w:hAnsi="Liberation Mono" w:cs="Liberation Mono"/>
+          <w:color w:val="00000A"/>
+        </w:rPr>
+        <w:t xml:space="preserve">Järjestelmä noudattaa MVC-mallia. Ohjelman kaikki mallit ovat sijoitettu </w:t>
+      </w:r>
+      <w:proofErr w:type="spellStart"/>
+      <w:r>
+        <w:rPr>
+          <w:rFonts w:ascii="Liberation Mono" w:eastAsia="Liberation Mono" w:hAnsi="Liberation Mono" w:cs="Liberation Mono"/>
+          <w:color w:val="00000A"/>
+        </w:rPr>
+        <w:t>app</w:t>
+      </w:r>
+      <w:proofErr w:type="spellEnd"/>
+      <w:r>
+        <w:rPr>
+          <w:rFonts w:ascii="Liberation Mono" w:eastAsia="Liberation Mono" w:hAnsi="Liberation Mono" w:cs="Liberation Mono"/>
+          <w:color w:val="00000A"/>
+        </w:rPr>
+        <w:t>/</w:t>
+      </w:r>
+      <w:proofErr w:type="spellStart"/>
+      <w:r>
+        <w:rPr>
+          <w:rFonts w:ascii="Liberation Mono" w:eastAsia="Liberation Mono" w:hAnsi="Liberation Mono" w:cs="Liberation Mono"/>
+          <w:color w:val="00000A"/>
+        </w:rPr>
+        <w:t>models</w:t>
+      </w:r>
+      <w:proofErr w:type="spellEnd"/>
+      <w:r>
+        <w:rPr>
+          <w:rFonts w:ascii="Liberation Mono" w:eastAsia="Liberation Mono" w:hAnsi="Liberation Mono" w:cs="Liberation Mono"/>
+          <w:color w:val="00000A"/>
+        </w:rPr>
+        <w:t xml:space="preserve"> kansioon, kontrollerit </w:t>
+      </w:r>
+      <w:proofErr w:type="spellStart"/>
+      <w:r>
+        <w:rPr>
+          <w:rFonts w:ascii="Liberation Mono" w:eastAsia="Liberation Mono" w:hAnsi="Liberation Mono" w:cs="Liberation Mono"/>
+          <w:color w:val="00000A"/>
+        </w:rPr>
+        <w:t>app</w:t>
+      </w:r>
+      <w:proofErr w:type="spellEnd"/>
+      <w:r>
+        <w:rPr>
+          <w:rFonts w:ascii="Liberation Mono" w:eastAsia="Liberation Mono" w:hAnsi="Liberation Mono" w:cs="Liberation Mono"/>
+          <w:color w:val="00000A"/>
+        </w:rPr>
+        <w:t>/</w:t>
+      </w:r>
+      <w:proofErr w:type="spellStart"/>
+      <w:r>
+        <w:rPr>
+          <w:rFonts w:ascii="Liberation Mono" w:eastAsia="Liberation Mono" w:hAnsi="Liberation Mono" w:cs="Liberation Mono"/>
+          <w:color w:val="00000A"/>
+        </w:rPr>
+        <w:t>controllers</w:t>
+      </w:r>
+      <w:proofErr w:type="spellEnd"/>
+      <w:r>
+        <w:rPr>
+          <w:rFonts w:ascii="Liberation Mono" w:eastAsia="Liberation Mono" w:hAnsi="Liberation Mono" w:cs="Liberation Mono"/>
+          <w:color w:val="00000A"/>
+        </w:rPr>
+        <w:t xml:space="preserve"> ja sivunäkymät </w:t>
+      </w:r>
+      <w:proofErr w:type="spellStart"/>
+      <w:r>
+        <w:rPr>
+          <w:rFonts w:ascii="Liberation Mono" w:eastAsia="Liberation Mono" w:hAnsi="Liberation Mono" w:cs="Liberation Mono"/>
+          <w:color w:val="00000A"/>
+        </w:rPr>
+        <w:t>app</w:t>
+      </w:r>
+      <w:proofErr w:type="spellEnd"/>
+      <w:r>
+        <w:rPr>
+          <w:rFonts w:ascii="Liberation Mono" w:eastAsia="Liberation Mono" w:hAnsi="Liberation Mono" w:cs="Liberation Mono"/>
+          <w:color w:val="00000A"/>
+        </w:rPr>
+        <w:t>/</w:t>
+      </w:r>
+      <w:proofErr w:type="spellStart"/>
+      <w:r>
+        <w:rPr>
+          <w:rFonts w:ascii="Liberation Mono" w:eastAsia="Liberation Mono" w:hAnsi="Liberation Mono" w:cs="Liberation Mono"/>
+          <w:color w:val="00000A"/>
+        </w:rPr>
+        <w:t>views</w:t>
+      </w:r>
+      <w:proofErr w:type="spellEnd"/>
+      <w:r>
+        <w:rPr>
+          <w:rFonts w:ascii="Liberation Mono" w:eastAsia="Liberation Mono" w:hAnsi="Liberation Mono" w:cs="Liberation Mono"/>
+          <w:color w:val="00000A"/>
+        </w:rPr>
+        <w:t xml:space="preserve"> </w:t>
+      </w:r>
+      <w:proofErr w:type="spellStart"/>
+      <w:r>
+        <w:rPr>
+          <w:rFonts w:ascii="Liberation Mono" w:eastAsia="Liberation Mono" w:hAnsi="Liberation Mono" w:cs="Liberation Mono"/>
+          <w:color w:val="00000A"/>
+        </w:rPr>
+        <w:t>kansiion</w:t>
+      </w:r>
+      <w:proofErr w:type="spellEnd"/>
+      <w:r>
+        <w:rPr>
+          <w:rFonts w:ascii="Liberation Mono" w:eastAsia="Liberation Mono" w:hAnsi="Liberation Mono" w:cs="Liberation Mono"/>
+          <w:color w:val="00000A"/>
+        </w:rPr>
+        <w:t>.</w:t>
+      </w:r>
+    </w:p>
+    <w:p>
+      <w:pPr>
+        <w:spacing w:after="0" w:line="240" w:lineRule="auto"/>
+        <w:rPr>
+          <w:rFonts w:ascii="Liberation Mono" w:eastAsia="Liberation Mono" w:hAnsi="Liberation Mono" w:cs="Liberation Mono"/>
+          <w:color w:val="00000A"/>
+        </w:rPr>
+      </w:pPr>
+      <w:r>
+        <w:rPr>
+          <w:rFonts w:ascii="Liberation Mono" w:eastAsia="Liberation Mono" w:hAnsi="Liberation Mono" w:cs="Liberation Mono"/>
+          <w:color w:val="00000A"/>
+        </w:rPr>
+        <w:t xml:space="preserve">Reititys tiedot löytyvät </w:t>
+      </w:r>
+      <w:proofErr w:type="spellStart"/>
+      <w:r>
+        <w:rPr>
+          <w:rFonts w:ascii="Liberation Mono" w:eastAsia="Liberation Mono" w:hAnsi="Liberation Mono" w:cs="Liberation Mono"/>
+          <w:color w:val="00000A"/>
+        </w:rPr>
+        <w:t>config</w:t>
+      </w:r>
+      <w:proofErr w:type="spellEnd"/>
+      <w:r>
+        <w:rPr>
+          <w:rFonts w:ascii="Liberation Mono" w:eastAsia="Liberation Mono" w:hAnsi="Liberation Mono" w:cs="Liberation Mono"/>
+          <w:color w:val="00000A"/>
+        </w:rPr>
+        <w:t>/</w:t>
+      </w:r>
+      <w:proofErr w:type="spellStart"/>
+      <w:r>
+        <w:rPr>
+          <w:rFonts w:ascii="Liberation Mono" w:eastAsia="Liberation Mono" w:hAnsi="Liberation Mono" w:cs="Liberation Mono"/>
+          <w:color w:val="00000A"/>
+        </w:rPr>
+        <w:t>routes.php</w:t>
+      </w:r>
+      <w:proofErr w:type="spellEnd"/>
+      <w:r>
+        <w:rPr>
+          <w:rFonts w:ascii="Liberation Mono" w:eastAsia="Liberation Mono" w:hAnsi="Liberation Mono" w:cs="Liberation Mono"/>
+          <w:color w:val="00000A"/>
+        </w:rPr>
+        <w:t xml:space="preserve"> tiedostosta.</w:t>
+      </w:r>
+    </w:p>
+    <w:p>
+      <w:pPr>
+        <w:spacing w:after="0" w:line="240" w:lineRule="auto"/>
+        <w:rPr>
+          <w:rFonts w:ascii="Liberation Mono" w:eastAsia="Liberation Mono" w:hAnsi="Liberation Mono" w:cs="Liberation Mono"/>
+          <w:color w:val="00000A"/>
+        </w:rPr>
+      </w:pPr>
+      <w:r>
+        <w:rPr>
+          <w:rFonts w:ascii="Liberation Mono" w:eastAsia="Liberation Mono" w:hAnsi="Liberation Mono" w:cs="Liberation Mono"/>
+          <w:color w:val="00000A"/>
+        </w:rPr>
+        <w:t xml:space="preserve">Kaikki tietokantaan liittyvä data löytyy sql kansiosta projektin juuresta. Siellä on SQL </w:t>
+      </w:r>
+      <w:proofErr w:type="spellStart"/>
+      <w:r>
+        <w:rPr>
+          <w:rFonts w:ascii="Liberation Mono" w:eastAsia="Liberation Mono" w:hAnsi="Liberation Mono" w:cs="Liberation Mono"/>
+          <w:color w:val="00000A"/>
+        </w:rPr>
+        <w:t>Create</w:t>
+      </w:r>
+      <w:proofErr w:type="spellEnd"/>
+      <w:r>
+        <w:rPr>
+          <w:rFonts w:ascii="Liberation Mono" w:eastAsia="Liberation Mono" w:hAnsi="Liberation Mono" w:cs="Liberation Mono"/>
+          <w:color w:val="00000A"/>
+        </w:rPr>
+        <w:t xml:space="preserve"> </w:t>
+      </w:r>
+      <w:proofErr w:type="spellStart"/>
+      <w:r>
+        <w:rPr>
+          <w:rFonts w:ascii="Liberation Mono" w:eastAsia="Liberation Mono" w:hAnsi="Liberation Mono" w:cs="Liberation Mono"/>
+          <w:color w:val="00000A"/>
+        </w:rPr>
+        <w:t>table</w:t>
+      </w:r>
+      <w:proofErr w:type="spellEnd"/>
+      <w:r>
+        <w:rPr>
+          <w:rFonts w:ascii="Liberation Mono" w:eastAsia="Liberation Mono" w:hAnsi="Liberation Mono" w:cs="Liberation Mono"/>
+          <w:color w:val="00000A"/>
+        </w:rPr>
+        <w:t xml:space="preserve"> lausekkeet, testi datan lisäys ja datan poistamiseen liittyvät tiedostot.</w:t>
+      </w:r>
+    </w:p>
+    <w:p>
+      <w:pPr>
+        <w:spacing w:after="0" w:line="240" w:lineRule="auto"/>
+        <w:rPr>
+          <w:rFonts w:ascii="Liberation Mono" w:eastAsia="Liberation Mono" w:hAnsi="Liberation Mono" w:cs="Liberation Mono"/>
+          <w:color w:val="00000A"/>
+        </w:rPr>
+      </w:pPr>
+    </w:p>
+    <w:p>
+      <w:pPr>
+        <w:spacing w:after="0" w:line="240" w:lineRule="auto"/>
+        <w:rPr>
+          <w:rFonts w:ascii="Liberation Mono" w:eastAsia="Liberation Mono" w:hAnsi="Liberation Mono" w:cs="Liberation Mono"/>
+          <w:color w:val="00000A"/>
+        </w:rPr>
+      </w:pPr>
+    </w:p>
+    <w:p>
+      <w:pPr>
+        <w:spacing w:after="0" w:line="240" w:lineRule="auto"/>
+        <w:rPr>
+          <w:rFonts w:ascii="Liberation Mono" w:eastAsia="Liberation Mono" w:hAnsi="Liberation Mono" w:cs="Liberation Mono"/>
+          <w:b/>
+          <w:color w:val="00000A"/>
+          <w:sz w:val="28"/>
+        </w:rPr>
+      </w:pPr>
+      <w:r>
+        <w:rPr>
+          <w:rFonts w:ascii="Liberation Mono" w:eastAsia="Liberation Mono" w:hAnsi="Liberation Mono" w:cs="Liberation Mono"/>
+          <w:b/>
+          <w:color w:val="00000A"/>
+          <w:sz w:val="28"/>
+        </w:rPr>
+        <w:t>Käyttöliittymä ja järjestelmän komponentit</w:t>
+      </w:r>
+    </w:p>
+    <w:p>
+      <w:pPr>
+        <w:spacing w:after="0" w:line="240" w:lineRule="auto"/>
+        <w:rPr>
+          <w:rFonts w:ascii="Liberation Mono" w:eastAsia="Liberation Mono" w:hAnsi="Liberation Mono" w:cs="Liberation Mono"/>
+          <w:color w:val="00000A"/>
+        </w:rPr>
+      </w:pPr>
+      <w:bookmarkStart w:id="0" w:name="_GoBack"/>
+      <w:bookmarkEnd w:id="0"/>
+      <w:r>
+        <w:rPr>
+          <w:rFonts w:ascii="Liberation Mono" w:eastAsia="Liberation Mono" w:hAnsi="Liberation Mono" w:cs="Liberation Mono"/>
+          <w:noProof/>
+          <w:color w:val="00000A"/>
+        </w:rPr>
+        <w:drawing>
+          <wp:anchor distT="0" distB="0" distL="114300" distR="114300" simplePos="0" relativeHeight="251658240" behindDoc="1" locked="0" layoutInCell="1" allowOverlap="1">
+            <wp:simplePos x="0" y="0"/>
+            <wp:positionH relativeFrom="column">
+              <wp:posOffset>3810</wp:posOffset>
+            </wp:positionH>
+            <wp:positionV relativeFrom="paragraph">
+              <wp:posOffset>405765</wp:posOffset>
+            </wp:positionV>
+            <wp:extent cx="5248275" cy="6105525"/>
+            <wp:effectExtent l="0" t="0" r="0" b="0"/>
+            <wp:wrapTight wrapText="bothSides">
+              <wp:wrapPolygon edited="0">
+                <wp:start x="0" y="0"/>
+                <wp:lineTo x="0" y="21566"/>
+                <wp:lineTo x="21561" y="21566"/>
+                <wp:lineTo x="21561" y="0"/>
+                <wp:lineTo x="0" y="0"/>
+              </wp:wrapPolygon>
+            </wp:wrapTight>
+            <wp:docPr id="3" name="Kuva 3" descr="C:\Users\max\AppData\Local\Microsoft\Windows\INetCache\Content.Word\kayttyliittymakaavio.jpg"/>
+            <wp:cNvGraphicFramePr>
+              <a:graphicFrameLocks xmlns:a="http://schemas.openxmlformats.org/drawingml/2006/main" noChangeAspect="1"/>
+            </wp:cNvGraphicFramePr>
+            <a:graphic xmlns:a="http://schemas.openxmlformats.org/drawingml/2006/main">
+              <a:graphicData uri="http://schemas.openxmlformats.org/drawingml/2006/picture">
+                <pic:pic xmlns:pic="http://schemas.openxmlformats.org/drawingml/2006/picture">
+                  <pic:nvPicPr>
+                    <pic:cNvPr id="0" name="Picture 2" descr="C:\Users\max\AppData\Local\Microsoft\Windows\INetCache\Content.Word\kayttyliittymakaavio.jpg"/>
+                    <pic:cNvPicPr>
+                      <a:picLocks noChangeAspect="1" noChangeArrowheads="1"/>
+                    </pic:cNvPicPr>
+                  </pic:nvPicPr>
+                  <pic:blipFill>
+                    <a:blip r:embed="rId10">
+                      <a:extLst>
+                        <a:ext uri="{28A0092B-C50C-407E-A947-70E740481C1C}">
+                          <a14:useLocalDpi xmlns:a14="http://schemas.microsoft.com/office/drawing/2010/main" val="0"/>
+                        </a:ext>
+                      </a:extLst>
+                    </a:blip>
+                    <a:srcRect/>
+                    <a:stretch>
+                      <a:fillRect/>
+                    </a:stretch>
+                  </pic:blipFill>
+                  <pic:spPr bwMode="auto">
+                    <a:xfrm>
+                      <a:off x="0" y="0"/>
+                      <a:ext cx="5248275" cy="6105525"/>
+                    </a:xfrm>
+                    <a:prstGeom prst="rect">
+                      <a:avLst/>
+                    </a:prstGeom>
+                    <a:noFill/>
+                    <a:ln>
+                      <a:noFill/>
+                    </a:ln>
+                  </pic:spPr>
+                </pic:pic>
+              </a:graphicData>
+            </a:graphic>
+          </wp:anchor>
+        </w:drawing>
+      </w:r>
     </w:p>
     <w:sectPr>
       <w:pgSz w:w="11906" w:h="16838"/>

</xml_diff>